<commit_message>
added questions for suicide prevention dashboard
</commit_message>
<xml_diff>
--- a/Questions for suicide prevention dashboard.docx
+++ b/Questions for suicide prevention dashboard.docx
@@ -130,10 +130,198 @@
         </w:numPr>
       </w:pPr>
       <w:r>
-        <w:t xml:space="preserve">What is the suicide death rate by </w:t>
-      </w:r>
-      <w:r>
-        <w:t>firearm</w:t>
+        <w:t>What is the suicide death rate by firearm?</w:t>
+      </w:r>
+    </w:p>
+    <w:p>
+      <w:pPr>
+        <w:pStyle w:val="ListParagraph"/>
+        <w:numPr>
+          <w:ilvl w:val="0"/>
+          <w:numId w:val="1"/>
+        </w:numPr>
+      </w:pPr>
+      <w:r>
+        <w:t>What is the suicide death count by firearm?</w:t>
+      </w:r>
+    </w:p>
+    <w:p>
+      <w:pPr>
+        <w:pStyle w:val="ListParagraph"/>
+        <w:numPr>
+          <w:ilvl w:val="0"/>
+          <w:numId w:val="1"/>
+        </w:numPr>
+      </w:pPr>
+      <w:r>
+        <w:t>What is the suicide death rate by poisoning?</w:t>
+      </w:r>
+    </w:p>
+    <w:p>
+      <w:pPr>
+        <w:pStyle w:val="ListParagraph"/>
+        <w:numPr>
+          <w:ilvl w:val="0"/>
+          <w:numId w:val="1"/>
+        </w:numPr>
+      </w:pPr>
+      <w:r>
+        <w:t>What is the suicide death count by poisoning?</w:t>
+      </w:r>
+    </w:p>
+    <w:p>
+      <w:pPr>
+        <w:pStyle w:val="ListParagraph"/>
+        <w:numPr>
+          <w:ilvl w:val="0"/>
+          <w:numId w:val="1"/>
+        </w:numPr>
+      </w:pPr>
+      <w:r>
+        <w:t>What is the suicide death rate by hanging?</w:t>
+      </w:r>
+    </w:p>
+    <w:p>
+      <w:pPr>
+        <w:pStyle w:val="ListParagraph"/>
+        <w:numPr>
+          <w:ilvl w:val="0"/>
+          <w:numId w:val="1"/>
+        </w:numPr>
+      </w:pPr>
+      <w:r>
+        <w:t>What is the suicide death count by hanging?</w:t>
+      </w:r>
+    </w:p>
+    <w:p>
+      <w:pPr>
+        <w:pStyle w:val="ListParagraph"/>
+        <w:numPr>
+          <w:ilvl w:val="0"/>
+          <w:numId w:val="1"/>
+        </w:numPr>
+      </w:pPr>
+      <w:bookmarkStart w:id="0" w:name="_Hlk89879413"/>
+      <w:r>
+        <w:t>What is the suicide death rate by age group?</w:t>
+      </w:r>
+    </w:p>
+    <w:p>
+      <w:pPr>
+        <w:pStyle w:val="ListParagraph"/>
+        <w:numPr>
+          <w:ilvl w:val="0"/>
+          <w:numId w:val="1"/>
+        </w:numPr>
+      </w:pPr>
+      <w:r>
+        <w:t>What is the suicide death count by age group?</w:t>
+      </w:r>
+    </w:p>
+    <w:bookmarkEnd w:id="0"/>
+    <w:p>
+      <w:pPr>
+        <w:pStyle w:val="ListParagraph"/>
+        <w:numPr>
+          <w:ilvl w:val="0"/>
+          <w:numId w:val="1"/>
+        </w:numPr>
+      </w:pPr>
+      <w:r>
+        <w:t>What is the suicide death rate for veterans?</w:t>
+      </w:r>
+    </w:p>
+    <w:p>
+      <w:pPr>
+        <w:pStyle w:val="ListParagraph"/>
+        <w:numPr>
+          <w:ilvl w:val="0"/>
+          <w:numId w:val="1"/>
+        </w:numPr>
+      </w:pPr>
+      <w:r>
+        <w:t>What is the suicide death count for veterans?</w:t>
+      </w:r>
+    </w:p>
+    <w:p>
+      <w:pPr>
+        <w:pStyle w:val="ListParagraph"/>
+        <w:numPr>
+          <w:ilvl w:val="0"/>
+          <w:numId w:val="1"/>
+        </w:numPr>
+      </w:pPr>
+      <w:r>
+        <w:t>What is the suicide death rate for veterans by age group?</w:t>
+      </w:r>
+    </w:p>
+    <w:p>
+      <w:pPr>
+        <w:pStyle w:val="ListParagraph"/>
+        <w:numPr>
+          <w:ilvl w:val="0"/>
+          <w:numId w:val="1"/>
+        </w:numPr>
+      </w:pPr>
+      <w:r>
+        <w:t xml:space="preserve">What is the suicide death count </w:t>
+      </w:r>
+      <w:r>
+        <w:t xml:space="preserve">for veterans </w:t>
+      </w:r>
+      <w:r>
+        <w:t>by age group?</w:t>
+      </w:r>
+    </w:p>
+    <w:p>
+      <w:pPr>
+        <w:pStyle w:val="ListParagraph"/>
+        <w:numPr>
+          <w:ilvl w:val="0"/>
+          <w:numId w:val="1"/>
+        </w:numPr>
+      </w:pPr>
+      <w:r>
+        <w:t>What is the suicide death rate for veterans by gender?</w:t>
+      </w:r>
+    </w:p>
+    <w:p>
+      <w:pPr>
+        <w:pStyle w:val="ListParagraph"/>
+        <w:numPr>
+          <w:ilvl w:val="0"/>
+          <w:numId w:val="1"/>
+        </w:numPr>
+      </w:pPr>
+      <w:r>
+        <w:t>What is the suicide death count for veterans by gender?</w:t>
+      </w:r>
+    </w:p>
+    <w:p>
+      <w:pPr>
+        <w:pStyle w:val="ListParagraph"/>
+        <w:numPr>
+          <w:ilvl w:val="0"/>
+          <w:numId w:val="1"/>
+        </w:numPr>
+      </w:pPr>
+      <w:r>
+        <w:t xml:space="preserve">What </w:t>
+      </w:r>
+      <w:r>
+        <w:t>are</w:t>
+      </w:r>
+      <w:r>
+        <w:t xml:space="preserve"> the suicide attempt</w:t>
+      </w:r>
+      <w:r>
+        <w:t xml:space="preserve">s for </w:t>
+      </w:r>
+      <w:r>
+        <w:t>middle school</w:t>
+      </w:r>
+      <w:r>
+        <w:t xml:space="preserve"> students</w:t>
       </w:r>
       <w:r>
         <w:t>?</w:t>
@@ -148,10 +336,112 @@
         </w:numPr>
       </w:pPr>
       <w:r>
+        <w:t>What are the suicide attempts for middle school males?</w:t>
+      </w:r>
+    </w:p>
+    <w:p>
+      <w:pPr>
+        <w:pStyle w:val="ListParagraph"/>
+        <w:numPr>
+          <w:ilvl w:val="0"/>
+          <w:numId w:val="1"/>
+        </w:numPr>
+      </w:pPr>
+      <w:r>
+        <w:t xml:space="preserve">What </w:t>
+      </w:r>
+      <w:r>
+        <w:t>are</w:t>
+      </w:r>
+      <w:r>
+        <w:t xml:space="preserve"> the suicide attempts for middle school</w:t>
+      </w:r>
+      <w:r>
+        <w:t xml:space="preserve"> females</w:t>
+      </w:r>
+      <w:r>
+        <w:t>?</w:t>
+      </w:r>
+    </w:p>
+    <w:p>
+      <w:pPr>
+        <w:pStyle w:val="ListParagraph"/>
+        <w:numPr>
+          <w:ilvl w:val="0"/>
+          <w:numId w:val="1"/>
+        </w:numPr>
+      </w:pPr>
+      <w:r>
+        <w:t>What are the suicide attempts for high school students?</w:t>
+      </w:r>
+    </w:p>
+    <w:p>
+      <w:pPr>
+        <w:pStyle w:val="ListParagraph"/>
+        <w:numPr>
+          <w:ilvl w:val="0"/>
+          <w:numId w:val="1"/>
+        </w:numPr>
+      </w:pPr>
+      <w:r>
+        <w:t>What are the suicide attempts for high school males?</w:t>
+      </w:r>
+    </w:p>
+    <w:p>
+      <w:pPr>
+        <w:pStyle w:val="ListParagraph"/>
+        <w:numPr>
+          <w:ilvl w:val="0"/>
+          <w:numId w:val="1"/>
+        </w:numPr>
+      </w:pPr>
+      <w:r>
+        <w:t>What are the suicide attempts for high school females?</w:t>
+      </w:r>
+    </w:p>
+    <w:p>
+      <w:pPr>
+        <w:pStyle w:val="ListParagraph"/>
+        <w:numPr>
+          <w:ilvl w:val="0"/>
+          <w:numId w:val="1"/>
+        </w:numPr>
+      </w:pPr>
+      <w:r>
+        <w:t xml:space="preserve">What </w:t>
+      </w:r>
+      <w:r>
+        <w:t>are the percentages or counts of</w:t>
+      </w:r>
+      <w:r>
+        <w:t xml:space="preserve"> </w:t>
+      </w:r>
+      <w:r>
+        <w:t>psychiatric diagnoses of people who died by suicide</w:t>
+      </w:r>
+      <w:r>
+        <w:t>?</w:t>
+      </w:r>
+    </w:p>
+    <w:p>
+      <w:pPr>
+        <w:pStyle w:val="ListParagraph"/>
+        <w:numPr>
+          <w:ilvl w:val="0"/>
+          <w:numId w:val="1"/>
+        </w:numPr>
+      </w:pPr>
+      <w:r>
         <w:t xml:space="preserve">What is the suicide death count by </w:t>
       </w:r>
       <w:r>
-        <w:t>firearm</w:t>
+        <w:t xml:space="preserve">time such as </w:t>
+      </w:r>
+      <w:r>
+        <w:t>season</w:t>
+      </w:r>
+      <w:r>
+        <w:t>, month, days</w:t>
       </w:r>
       <w:r>
         <w:t>?</w:t>
@@ -166,393 +456,79 @@
         </w:numPr>
       </w:pPr>
       <w:r>
-        <w:t xml:space="preserve">What is the suicide death rate by </w:t>
-      </w:r>
-      <w:r>
-        <w:t>poisoning</w:t>
-      </w:r>
-      <w:r>
-        <w:t>?</w:t>
-      </w:r>
-    </w:p>
-    <w:p>
-      <w:pPr>
-        <w:pStyle w:val="ListParagraph"/>
-        <w:numPr>
-          <w:ilvl w:val="0"/>
-          <w:numId w:val="1"/>
-        </w:numPr>
-      </w:pPr>
-      <w:r>
-        <w:t xml:space="preserve">What is the suicide death count by </w:t>
-      </w:r>
-      <w:r>
-        <w:t>poisoning</w:t>
-      </w:r>
-      <w:r>
-        <w:t>?</w:t>
-      </w:r>
-    </w:p>
-    <w:p>
-      <w:pPr>
-        <w:pStyle w:val="ListParagraph"/>
-        <w:numPr>
-          <w:ilvl w:val="0"/>
-          <w:numId w:val="1"/>
-        </w:numPr>
-      </w:pPr>
-      <w:r>
-        <w:t xml:space="preserve">What is the suicide death rate by </w:t>
-      </w:r>
-      <w:r>
-        <w:t>hanging</w:t>
-      </w:r>
-      <w:r>
-        <w:t>?</w:t>
-      </w:r>
-    </w:p>
-    <w:p>
-      <w:pPr>
-        <w:pStyle w:val="ListParagraph"/>
-        <w:numPr>
-          <w:ilvl w:val="0"/>
-          <w:numId w:val="1"/>
-        </w:numPr>
-      </w:pPr>
-      <w:r>
-        <w:t xml:space="preserve">What is the suicide death count by </w:t>
-      </w:r>
-      <w:r>
-        <w:t>hanging</w:t>
-      </w:r>
-      <w:r>
-        <w:t>?</w:t>
-      </w:r>
-    </w:p>
-    <w:p>
-      <w:pPr>
-        <w:pStyle w:val="ListParagraph"/>
-        <w:numPr>
-          <w:ilvl w:val="0"/>
-          <w:numId w:val="1"/>
-        </w:numPr>
-      </w:pPr>
-      <w:bookmarkStart w:id="0" w:name="_Hlk89879413"/>
-      <w:r>
-        <w:t xml:space="preserve">What is the suicide death rate by </w:t>
-      </w:r>
-      <w:r>
-        <w:t>age group</w:t>
-      </w:r>
-      <w:r>
-        <w:t>?</w:t>
-      </w:r>
-    </w:p>
-    <w:p>
-      <w:pPr>
-        <w:pStyle w:val="ListParagraph"/>
-        <w:numPr>
-          <w:ilvl w:val="0"/>
-          <w:numId w:val="1"/>
-        </w:numPr>
-      </w:pPr>
-      <w:r>
-        <w:t xml:space="preserve">What is the suicide death count by </w:t>
-      </w:r>
-      <w:r>
-        <w:t>age group</w:t>
-      </w:r>
-      <w:r>
-        <w:t>?</w:t>
-      </w:r>
-    </w:p>
-    <w:bookmarkEnd w:id="0"/>
-    <w:p>
-      <w:pPr>
-        <w:pStyle w:val="ListParagraph"/>
-        <w:numPr>
-          <w:ilvl w:val="0"/>
-          <w:numId w:val="1"/>
-        </w:numPr>
-      </w:pPr>
-      <w:r>
-        <w:t xml:space="preserve">What is the suicide death rate </w:t>
-      </w:r>
-      <w:r>
-        <w:t>for veterans</w:t>
-      </w:r>
-      <w:r>
-        <w:t>?</w:t>
-      </w:r>
-    </w:p>
-    <w:p>
-      <w:pPr>
-        <w:pStyle w:val="ListParagraph"/>
-        <w:numPr>
-          <w:ilvl w:val="0"/>
-          <w:numId w:val="1"/>
-        </w:numPr>
-      </w:pPr>
-      <w:r>
-        <w:t xml:space="preserve">What is the suicide death count </w:t>
-      </w:r>
-      <w:r>
-        <w:t>for veterans</w:t>
-      </w:r>
-      <w:r>
-        <w:t>?</w:t>
-      </w:r>
-    </w:p>
-    <w:p>
-      <w:pPr>
-        <w:pStyle w:val="ListParagraph"/>
-        <w:numPr>
-          <w:ilvl w:val="0"/>
-          <w:numId w:val="1"/>
-        </w:numPr>
-      </w:pPr>
-      <w:r>
-        <w:t xml:space="preserve">What is the suicide death rate </w:t>
-      </w:r>
-      <w:r>
-        <w:t xml:space="preserve">for veterans </w:t>
-      </w:r>
-      <w:r>
-        <w:t>by age group?</w:t>
-      </w:r>
-    </w:p>
-    <w:p>
-      <w:pPr>
-        <w:pStyle w:val="ListParagraph"/>
-        <w:numPr>
-          <w:ilvl w:val="0"/>
-          <w:numId w:val="1"/>
-        </w:numPr>
-      </w:pPr>
-      <w:r>
-        <w:t xml:space="preserve">What is the suicide death count </w:t>
-      </w:r>
-      <w:r>
-        <w:t xml:space="preserve">for veterans </w:t>
-      </w:r>
-      <w:r>
-        <w:t>by age group?</w:t>
-      </w:r>
-    </w:p>
-    <w:p>
-      <w:pPr>
-        <w:pStyle w:val="ListParagraph"/>
-        <w:numPr>
-          <w:ilvl w:val="0"/>
-          <w:numId w:val="1"/>
-        </w:numPr>
-      </w:pPr>
-      <w:r>
-        <w:t xml:space="preserve">What is the suicide death rate for veterans by </w:t>
-      </w:r>
-      <w:r>
-        <w:t>gender</w:t>
-      </w:r>
-      <w:r>
-        <w:t>?</w:t>
-      </w:r>
-    </w:p>
-    <w:p>
-      <w:pPr>
-        <w:pStyle w:val="ListParagraph"/>
-        <w:numPr>
-          <w:ilvl w:val="0"/>
-          <w:numId w:val="1"/>
-        </w:numPr>
-      </w:pPr>
-      <w:r>
-        <w:t xml:space="preserve">What is the suicide death count for veterans by </w:t>
-      </w:r>
-      <w:r>
-        <w:t>gender</w:t>
-      </w:r>
-      <w:r>
-        <w:t>?</w:t>
-      </w:r>
-    </w:p>
-    <w:p>
-      <w:pPr>
-        <w:pStyle w:val="ListParagraph"/>
-        <w:numPr>
-          <w:ilvl w:val="0"/>
-          <w:numId w:val="1"/>
-        </w:numPr>
-      </w:pPr>
-      <w:r>
-        <w:t xml:space="preserve">What </w:t>
-      </w:r>
-      <w:r>
-        <w:t>are</w:t>
-      </w:r>
-      <w:r>
-        <w:t xml:space="preserve"> the suicide attempt</w:t>
-      </w:r>
-      <w:r>
-        <w:t xml:space="preserve">s for </w:t>
-      </w:r>
-      <w:r>
-        <w:t>middle school</w:t>
-      </w:r>
-      <w:r>
-        <w:t xml:space="preserve"> students</w:t>
-      </w:r>
-      <w:r>
-        <w:t>?</w:t>
-      </w:r>
-    </w:p>
-    <w:p>
-      <w:pPr>
-        <w:pStyle w:val="ListParagraph"/>
-        <w:numPr>
-          <w:ilvl w:val="0"/>
-          <w:numId w:val="1"/>
-        </w:numPr>
-      </w:pPr>
-      <w:r>
-        <w:t xml:space="preserve">What </w:t>
-      </w:r>
-      <w:r>
-        <w:t>are</w:t>
-      </w:r>
-      <w:r>
-        <w:t xml:space="preserve"> the suicide attempts for middle school</w:t>
-      </w:r>
-      <w:r>
-        <w:t xml:space="preserve"> males</w:t>
-      </w:r>
-      <w:r>
-        <w:t>?</w:t>
-      </w:r>
-    </w:p>
-    <w:p>
-      <w:pPr>
-        <w:pStyle w:val="ListParagraph"/>
-        <w:numPr>
-          <w:ilvl w:val="0"/>
-          <w:numId w:val="1"/>
-        </w:numPr>
-      </w:pPr>
-      <w:r>
-        <w:t xml:space="preserve">What </w:t>
-      </w:r>
-      <w:r>
-        <w:t>are</w:t>
-      </w:r>
-      <w:r>
-        <w:t xml:space="preserve"> the suicide attempts for middle school</w:t>
-      </w:r>
-      <w:r>
-        <w:t xml:space="preserve"> females</w:t>
-      </w:r>
-      <w:r>
-        <w:t>?</w:t>
-      </w:r>
-    </w:p>
-    <w:p>
-      <w:pPr>
-        <w:pStyle w:val="ListParagraph"/>
-        <w:numPr>
-          <w:ilvl w:val="0"/>
-          <w:numId w:val="1"/>
-        </w:numPr>
-      </w:pPr>
-      <w:r>
-        <w:t xml:space="preserve">What are the suicide attempts for </w:t>
-      </w:r>
-      <w:r>
-        <w:t>high</w:t>
-      </w:r>
-      <w:r>
-        <w:t xml:space="preserve"> school students?</w:t>
-      </w:r>
-    </w:p>
-    <w:p>
-      <w:pPr>
-        <w:pStyle w:val="ListParagraph"/>
-        <w:numPr>
-          <w:ilvl w:val="0"/>
-          <w:numId w:val="1"/>
-        </w:numPr>
-      </w:pPr>
-      <w:r>
-        <w:t xml:space="preserve">What are the suicide attempts for </w:t>
-      </w:r>
-      <w:r>
-        <w:t>high</w:t>
-      </w:r>
-      <w:r>
-        <w:t xml:space="preserve"> school males?</w:t>
-      </w:r>
-    </w:p>
-    <w:p>
-      <w:pPr>
-        <w:pStyle w:val="ListParagraph"/>
-        <w:numPr>
-          <w:ilvl w:val="0"/>
-          <w:numId w:val="1"/>
-        </w:numPr>
-      </w:pPr>
-      <w:r>
-        <w:t xml:space="preserve">What are the suicide attempts for </w:t>
-      </w:r>
-      <w:r>
-        <w:t>high</w:t>
-      </w:r>
-      <w:r>
-        <w:t xml:space="preserve"> school females?</w:t>
-      </w:r>
-    </w:p>
-    <w:p>
-      <w:pPr>
-        <w:pStyle w:val="ListParagraph"/>
-        <w:numPr>
-          <w:ilvl w:val="0"/>
-          <w:numId w:val="1"/>
-        </w:numPr>
-      </w:pPr>
-      <w:r>
-        <w:t xml:space="preserve">What </w:t>
-      </w:r>
-      <w:r>
-        <w:t>are the percentages or counts of</w:t>
-      </w:r>
-      <w:r>
-        <w:t xml:space="preserve"> </w:t>
-      </w:r>
-      <w:r>
-        <w:t>psychiatric diagnoses of people who died by suicide</w:t>
-      </w:r>
-      <w:r>
-        <w:t>?</w:t>
-      </w:r>
-    </w:p>
-    <w:p>
-      <w:pPr>
-        <w:pStyle w:val="ListParagraph"/>
-        <w:numPr>
-          <w:ilvl w:val="0"/>
-          <w:numId w:val="1"/>
-        </w:numPr>
-      </w:pPr>
-      <w:r>
-        <w:t xml:space="preserve">What is the suicide death count by </w:t>
-      </w:r>
-      <w:r>
-        <w:t xml:space="preserve">time such as </w:t>
-      </w:r>
-      <w:r>
-        <w:t>season</w:t>
-      </w:r>
-      <w:r>
-        <w:t>, month, days</w:t>
-      </w:r>
-      <w:r>
-        <w:t>?</w:t>
+        <w:t>What are the annual medical costs associated with suicide rates for the state?</w:t>
+      </w:r>
+    </w:p>
+    <w:p>
+      <w:pPr>
+        <w:pStyle w:val="ListParagraph"/>
+        <w:numPr>
+          <w:ilvl w:val="0"/>
+          <w:numId w:val="1"/>
+        </w:numPr>
+      </w:pPr>
+      <w:r>
+        <w:t xml:space="preserve">What are the annual medical costs associated with suicide rates </w:t>
+      </w:r>
+      <w:r>
+        <w:t>per county?</w:t>
+      </w:r>
+    </w:p>
+    <w:p>
+      <w:pPr>
+        <w:pStyle w:val="ListParagraph"/>
+        <w:numPr>
+          <w:ilvl w:val="0"/>
+          <w:numId w:val="1"/>
+        </w:numPr>
+      </w:pPr>
+      <w:r>
+        <w:t xml:space="preserve">What are the annual </w:t>
+      </w:r>
+      <w:r>
+        <w:t>work loss</w:t>
+      </w:r>
+      <w:r>
+        <w:t xml:space="preserve"> costs associated with suicide rates for the state?</w:t>
+      </w:r>
+    </w:p>
+    <w:p>
+      <w:pPr>
+        <w:pStyle w:val="ListParagraph"/>
+        <w:numPr>
+          <w:ilvl w:val="0"/>
+          <w:numId w:val="1"/>
+        </w:numPr>
+      </w:pPr>
+      <w:r>
+        <w:t xml:space="preserve">What are the annual work loss costs associated with suicide rates </w:t>
+      </w:r>
+      <w:r>
+        <w:t>per county?</w:t>
+      </w:r>
+    </w:p>
+    <w:p>
+      <w:pPr>
+        <w:pStyle w:val="ListParagraph"/>
+        <w:numPr>
+          <w:ilvl w:val="0"/>
+          <w:numId w:val="1"/>
+        </w:numPr>
+      </w:pPr>
+      <w:r>
+        <w:t>What are the higher risk areas (counties) within the state?</w:t>
+      </w:r>
+    </w:p>
+    <w:p>
+      <w:pPr>
+        <w:pStyle w:val="ListParagraph"/>
+        <w:numPr>
+          <w:ilvl w:val="0"/>
+          <w:numId w:val="1"/>
+        </w:numPr>
+      </w:pPr>
+      <w:r>
+        <w:t>What are the percentages per population within the state? (Does higher population correlate to higher rates?)</w:t>
       </w:r>
     </w:p>
     <w:p>

</xml_diff>